<commit_message>
gov and pop players into db
</commit_message>
<xml_diff>
--- a/docs/manualv0.docx
+++ b/docs/manualv0.docx
@@ -100,16 +100,7 @@
           <w:b/>
           <w:bCs/>
         </w:rPr>
-        <w:t>В РЕАЛИЯХ</w:t>
-      </w:r>
-      <w:bookmarkStart w:id="0" w:name="_GoBack"/>
-      <w:bookmarkEnd w:id="0"/>
-      <w:r>
-        <w:rPr>
-          <w:b/>
-          <w:bCs/>
-        </w:rPr>
-        <w:t xml:space="preserve"> 18 ВЕКА</w:t>
+        <w:t>В РЕАЛИЯХ 18 ВЕКА</w:t>
       </w:r>
     </w:p>
     <w:p>
@@ -144,7 +135,23 @@
           <w:b/>
           <w:bCs/>
         </w:rPr>
-        <w:t>Актуален на 19.12.2020</w:t>
+        <w:t xml:space="preserve">Актуален на </w:t>
+      </w:r>
+      <w:r>
+        <w:rPr>
+          <w:b/>
+          <w:bCs/>
+        </w:rPr>
+        <w:t>21</w:t>
+      </w:r>
+      <w:bookmarkStart w:id="0" w:name="_GoBack"/>
+      <w:bookmarkEnd w:id="0"/>
+      <w:r>
+        <w:rPr>
+          <w:b/>
+          <w:bCs/>
+        </w:rPr>
+        <w:t>.12.2020</w:t>
       </w:r>
     </w:p>
     <w:p/>
@@ -378,6 +385,12 @@
             <w:noProof/>
             <w:webHidden/>
           </w:rPr>
+        </w:r>
+        <w:r>
+          <w:rPr>
+            <w:noProof/>
+            <w:webHidden/>
+          </w:rPr>
           <w:fldChar w:fldCharType="separate"/>
         </w:r>
         <w:r>
@@ -442,6 +455,12 @@
             <w:noProof/>
             <w:webHidden/>
           </w:rPr>
+        </w:r>
+        <w:r>
+          <w:rPr>
+            <w:noProof/>
+            <w:webHidden/>
+          </w:rPr>
           <w:fldChar w:fldCharType="separate"/>
         </w:r>
         <w:r>
@@ -522,6 +541,12 @@
             <w:noProof/>
             <w:webHidden/>
           </w:rPr>
+        </w:r>
+        <w:r>
+          <w:rPr>
+            <w:noProof/>
+            <w:webHidden/>
+          </w:rPr>
           <w:fldChar w:fldCharType="separate"/>
         </w:r>
         <w:r>
@@ -586,6 +611,12 @@
             <w:noProof/>
             <w:webHidden/>
           </w:rPr>
+        </w:r>
+        <w:r>
+          <w:rPr>
+            <w:noProof/>
+            <w:webHidden/>
+          </w:rPr>
           <w:fldChar w:fldCharType="separate"/>
         </w:r>
         <w:r>
@@ -650,6 +681,12 @@
             <w:noProof/>
             <w:webHidden/>
           </w:rPr>
+        </w:r>
+        <w:r>
+          <w:rPr>
+            <w:noProof/>
+            <w:webHidden/>
+          </w:rPr>
           <w:fldChar w:fldCharType="separate"/>
         </w:r>
         <w:r>
@@ -714,6 +751,12 @@
             <w:noProof/>
             <w:webHidden/>
           </w:rPr>
+        </w:r>
+        <w:r>
+          <w:rPr>
+            <w:noProof/>
+            <w:webHidden/>
+          </w:rPr>
           <w:fldChar w:fldCharType="separate"/>
         </w:r>
         <w:r>
@@ -778,6 +821,12 @@
             <w:noProof/>
             <w:webHidden/>
           </w:rPr>
+        </w:r>
+        <w:r>
+          <w:rPr>
+            <w:noProof/>
+            <w:webHidden/>
+          </w:rPr>
           <w:fldChar w:fldCharType="separate"/>
         </w:r>
         <w:r>
@@ -842,6 +891,12 @@
             <w:noProof/>
             <w:webHidden/>
           </w:rPr>
+        </w:r>
+        <w:r>
+          <w:rPr>
+            <w:noProof/>
+            <w:webHidden/>
+          </w:rPr>
           <w:fldChar w:fldCharType="separate"/>
         </w:r>
         <w:r>
@@ -906,6 +961,12 @@
             <w:noProof/>
             <w:webHidden/>
           </w:rPr>
+        </w:r>
+        <w:r>
+          <w:rPr>
+            <w:noProof/>
+            <w:webHidden/>
+          </w:rPr>
           <w:fldChar w:fldCharType="separate"/>
         </w:r>
         <w:r>
@@ -986,6 +1047,12 @@
             <w:noProof/>
             <w:webHidden/>
           </w:rPr>
+        </w:r>
+        <w:r>
+          <w:rPr>
+            <w:noProof/>
+            <w:webHidden/>
+          </w:rPr>
           <w:fldChar w:fldCharType="separate"/>
         </w:r>
         <w:r>
@@ -1050,6 +1117,12 @@
             <w:noProof/>
             <w:webHidden/>
           </w:rPr>
+        </w:r>
+        <w:r>
+          <w:rPr>
+            <w:noProof/>
+            <w:webHidden/>
+          </w:rPr>
           <w:fldChar w:fldCharType="separate"/>
         </w:r>
         <w:r>
@@ -1114,6 +1187,12 @@
             <w:noProof/>
             <w:webHidden/>
           </w:rPr>
+        </w:r>
+        <w:r>
+          <w:rPr>
+            <w:noProof/>
+            <w:webHidden/>
+          </w:rPr>
           <w:fldChar w:fldCharType="separate"/>
         </w:r>
         <w:r>
@@ -1178,6 +1257,12 @@
             <w:noProof/>
             <w:webHidden/>
           </w:rPr>
+        </w:r>
+        <w:r>
+          <w:rPr>
+            <w:noProof/>
+            <w:webHidden/>
+          </w:rPr>
           <w:fldChar w:fldCharType="separate"/>
         </w:r>
         <w:r>
@@ -1258,6 +1343,12 @@
             <w:noProof/>
             <w:webHidden/>
           </w:rPr>
+        </w:r>
+        <w:r>
+          <w:rPr>
+            <w:noProof/>
+            <w:webHidden/>
+          </w:rPr>
           <w:fldChar w:fldCharType="separate"/>
         </w:r>
         <w:r>
@@ -1322,6 +1413,12 @@
             <w:noProof/>
             <w:webHidden/>
           </w:rPr>
+        </w:r>
+        <w:r>
+          <w:rPr>
+            <w:noProof/>
+            <w:webHidden/>
+          </w:rPr>
           <w:fldChar w:fldCharType="separate"/>
         </w:r>
         <w:r>
@@ -1386,6 +1483,12 @@
             <w:noProof/>
             <w:webHidden/>
           </w:rPr>
+        </w:r>
+        <w:r>
+          <w:rPr>
+            <w:noProof/>
+            <w:webHidden/>
+          </w:rPr>
           <w:fldChar w:fldCharType="separate"/>
         </w:r>
         <w:r>
@@ -1450,6 +1553,12 @@
             <w:noProof/>
             <w:webHidden/>
           </w:rPr>
+        </w:r>
+        <w:r>
+          <w:rPr>
+            <w:noProof/>
+            <w:webHidden/>
+          </w:rPr>
           <w:fldChar w:fldCharType="separate"/>
         </w:r>
         <w:r>
@@ -1508,6 +1617,12 @@
             <w:webHidden/>
           </w:rPr>
           <w:instrText xml:space="preserve"> PAGEREF _Toc59101918 \h </w:instrText>
+        </w:r>
+        <w:r>
+          <w:rPr>
+            <w:noProof/>
+            <w:webHidden/>
+          </w:rPr>
         </w:r>
         <w:r>
           <w:rPr>
@@ -1684,28 +1799,12 @@
     </w:p>
     <w:p>
       <w:r>
-        <w:t xml:space="preserve">Игровой процесс поделён на сессии длиной от 2 недель до 3 месяцев. Конечная цель каждой сессии – накопить максимальное количество золото на счетах игрока. Победитель сессии определяется в конце сессии по количеству золота на счетах игрока. После каждой сессии мир претерпевает полный </w:t>
-      </w:r>
-      <w:proofErr w:type="spellStart"/>
-      <w:r>
-        <w:t>вайп</w:t>
-      </w:r>
-      <w:proofErr w:type="spellEnd"/>
-      <w:r>
-        <w:t>.</w:t>
-      </w:r>
-    </w:p>
-    <w:p>
-      <w:r>
-        <w:t xml:space="preserve">Также в ходе сессии возможны уникальные и не уникальные события, влияющие на баланс отраслей, регионов и торговых стратегий. Таким образом, стратегия, основанная на одном ресурсе или </w:t>
-      </w:r>
-      <w:proofErr w:type="gramStart"/>
-      <w:r>
-        <w:t>товаре</w:t>
-      </w:r>
-      <w:proofErr w:type="gramEnd"/>
-      <w:r>
-        <w:t xml:space="preserve"> может принести победу в одной сессии, но проиграть в другой.</w:t>
+        <w:t>Игровой процесс поделён на сессии длиной от 2 недель до 3 месяцев. Конечная цель каждой сессии – накопить максимальное количество золото на счетах игрока. Победитель сессии определяется в конце сессии по количеству золота на счетах игрока. После каждой сессии мир претерпевает полный вайп.</w:t>
+      </w:r>
+    </w:p>
+    <w:p>
+      <w:r>
+        <w:t>Также в ходе сессии возможны уникальные и не уникальные события, влияющие на баланс отраслей, регионов и торговых стратегий. Таким образом, стратегия, основанная на одном ресурсе или товаре может принести победу в одной сессии, но проиграть в другой.</w:t>
       </w:r>
     </w:p>
     <w:p/>
@@ -1724,6 +1823,11 @@
     <w:p>
       <w:r>
         <w:t>Для удобства и абстракции игровой мир поделен на рынки. Рынок – элемент игрового мира, внутри которого локализованы добывающие предприятия, мануфактуры, торговля между игроками, народный спрос и потребление, государственный спрос и потребление.</w:t>
+      </w:r>
+    </w:p>
+    <w:p>
+      <w:r>
+        <w:t>На момент написания руководства в игре представлены 5 рынков: Англия, Нидерланды, Франция, Священная Римская Империя и Италия.</w:t>
       </w:r>
     </w:p>
     <w:p>
@@ -1810,6 +1914,15 @@
       </w:r>
     </w:p>
     <w:p>
+      <w:pPr>
+        <w:pStyle w:val="a"/>
+      </w:pPr>
+      <w:r>
+        <w:lastRenderedPageBreak/>
+        <w:t>Золотых шахт. Из 5 на данный момент представленных государств лишь 2 имеют золотые шахты, приносящие ежедневный доход в золоте – СРИ и Франция.</w:t>
+      </w:r>
+    </w:p>
+    <w:p>
       <w:r>
         <w:t>Население получает доходы с:</w:t>
       </w:r>
@@ -1843,7 +1956,6 @@
         <w:rPr>
           <w:lang w:val="en-US"/>
         </w:rPr>
-        <w:lastRenderedPageBreak/>
         <w:t>1.</w:t>
       </w:r>
       <w:r>
@@ -1880,16 +1992,8 @@
           <w:rPr>
             <w:rStyle w:val="a8"/>
           </w:rPr>
-          <w:t>ссылка-</w:t>
-        </w:r>
-        <w:proofErr w:type="spellStart"/>
-        <w:r>
-          <w:rPr>
-            <w:rStyle w:val="a8"/>
-          </w:rPr>
-          <w:t>инвайт</w:t>
-        </w:r>
-        <w:proofErr w:type="spellEnd"/>
+          <w:t>ссылка-инвайт</w:t>
+        </w:r>
       </w:hyperlink>
       <w:r>
         <w:t>.</w:t>
@@ -1929,10 +2033,7 @@
         <w:t xml:space="preserve">Касательно рабочих добывающее предприятие имеет 2 параметра: текущее число рабочих и желаемое число рабочих. </w:t>
       </w:r>
       <w:r>
-        <w:t>Игрок определяет только желаемое число рабочих.</w:t>
-      </w:r>
-      <w:r>
-        <w:t xml:space="preserve"> </w:t>
+        <w:t xml:space="preserve">Игрок определяет только желаемое число рабочих. </w:t>
       </w:r>
       <w:r>
         <w:t>Найм – не мгновенный процесс. Однако увольнение происходит мгновенно.</w:t>
@@ -1943,10 +2044,7 @@
         <w:t>Каждому текущему рабочему игрок ежедневно платит установленную им зарплату.</w:t>
       </w:r>
       <w:r>
-        <w:t xml:space="preserve"> </w:t>
-      </w:r>
-      <w:r>
-        <w:t>Зарплата не может быть меньше 1.</w:t>
+        <w:t xml:space="preserve"> Зарплата не может быть меньше 1.</w:t>
       </w:r>
     </w:p>
     <w:p>
@@ -2069,10 +2167,7 @@
         <w:t xml:space="preserve">Касательно рабочих </w:t>
       </w:r>
       <w:r>
-        <w:t>м</w:t>
-      </w:r>
-      <w:r>
-        <w:t>ануфактура</w:t>
+        <w:t>мануфактура</w:t>
       </w:r>
       <w:r>
         <w:t xml:space="preserve"> имеет 2 параметра: текущее число рабочих и желаемое число рабочих.</w:t>
@@ -2107,15 +2202,7 @@
         <w:t xml:space="preserve">Рецепт </w:t>
       </w:r>
       <w:r>
-        <w:t xml:space="preserve">– условная сущность игры, отражающая возможный вариант переработки одного </w:t>
-      </w:r>
-      <w:proofErr w:type="spellStart"/>
-      <w:r>
-        <w:t>выда</w:t>
-      </w:r>
-      <w:proofErr w:type="spellEnd"/>
-      <w:r>
-        <w:t xml:space="preserve"> товаров в другой. При этом задействуются рабочие мануфактуры, сырье и инструменты. Рецепты также отличаются необходимым количеством рабочих для одного повтора рецепта.</w:t>
+        <w:t>– условная сущность игры, отражающая возможный вариант переработки одного выда товаров в другой. При этом задействуются рабочие мануфактуры, сырье и инструменты. Рецепты также отличаются необходимым количеством рабочих для одного повтора рецепта.</w:t>
       </w:r>
       <w:r>
         <w:t xml:space="preserve"> Список рецептов не является предметом настоящего руководства и представлен на странице «Рецепты» игры (рисунок 3.1).</w:t>
@@ -5913,7 +6000,7 @@
 </file>
 
 <file path=customXml/itemProps1.xml><?xml version="1.0" encoding="utf-8"?>
-<ds:datastoreItem xmlns:ds="http://schemas.openxmlformats.org/officeDocument/2006/customXml" ds:itemID="{DCAEFCA3-8244-4752-80D5-060F3CA221DC}">
+<ds:datastoreItem xmlns:ds="http://schemas.openxmlformats.org/officeDocument/2006/customXml" ds:itemID="{D93BEFC7-7639-47D6-A18D-7095A6A00915}">
   <ds:schemaRefs>
     <ds:schemaRef ds:uri="http://schemas.openxmlformats.org/officeDocument/2006/bibliography"/>
   </ds:schemaRefs>

</xml_diff>

<commit_message>
random random. Changed messages sent and logging
</commit_message>
<xml_diff>
--- a/docs/manualv0.docx
+++ b/docs/manualv0.docx
@@ -2,7 +2,10 @@
 <file path=word/document.xml><?xml version="1.0" encoding="utf-8"?>
 <w:document xmlns:wpc="http://schemas.microsoft.com/office/word/2010/wordprocessingCanvas" xmlns:cx="http://schemas.microsoft.com/office/drawing/2014/chartex" xmlns:cx1="http://schemas.microsoft.com/office/drawing/2015/9/8/chartex" xmlns:cx2="http://schemas.microsoft.com/office/drawing/2015/10/21/chartex" xmlns:cx3="http://schemas.microsoft.com/office/drawing/2016/5/9/chartex" xmlns:cx4="http://schemas.microsoft.com/office/drawing/2016/5/10/chartex" xmlns:cx5="http://schemas.microsoft.com/office/drawing/2016/5/11/chartex" xmlns:cx6="http://schemas.microsoft.com/office/drawing/2016/5/12/chartex" xmlns:cx7="http://schemas.microsoft.com/office/drawing/2016/5/13/chartex" xmlns:cx8="http://schemas.microsoft.com/office/drawing/2016/5/14/chartex" xmlns:mc="http://schemas.openxmlformats.org/markup-compatibility/2006" xmlns:aink="http://schemas.microsoft.com/office/drawing/2016/ink" xmlns:am3d="http://schemas.microsoft.com/office/drawing/2017/model3d" xmlns:o="urn:schemas-microsoft-com:office:office" xmlns:r="http://schemas.openxmlformats.org/officeDocument/2006/relationships" xmlns:m="http://schemas.openxmlformats.org/officeDocument/2006/math" xmlns:v="urn:schemas-microsoft-com:vml" xmlns:wp14="http://schemas.microsoft.com/office/word/2010/wordprocessingDrawing" xmlns:wp="http://schemas.openxmlformats.org/drawingml/2006/wordprocessingDrawing" xmlns:w10="urn:schemas-microsoft-com:office:word" xmlns:w="http://schemas.openxmlformats.org/wordprocessingml/2006/main" xmlns:w14="http://schemas.microsoft.com/office/word/2010/wordml" xmlns:w15="http://schemas.microsoft.com/office/word/2012/wordml" xmlns:w16cex="http://schemas.microsoft.com/office/word/2018/wordml/cex" xmlns:w16cid="http://schemas.microsoft.com/office/word/2016/wordml/cid" xmlns:w16="http://schemas.microsoft.com/office/word/2018/wordml" xmlns:w16se="http://schemas.microsoft.com/office/word/2015/wordml/symex" xmlns:wpg="http://schemas.microsoft.com/office/word/2010/wordprocessingGroup" xmlns:wpi="http://schemas.microsoft.com/office/word/2010/wordprocessingInk" xmlns:wne="http://schemas.microsoft.com/office/word/2006/wordml" xmlns:wps="http://schemas.microsoft.com/office/word/2010/wordprocessingShape" mc:Ignorable="w14 w15 w16se w16cid w16 w16cex wp14">
   <w:body>
-    <w:p/>
+    <w:p>
+      <w:bookmarkStart w:id="0" w:name="_GoBack"/>
+      <w:bookmarkEnd w:id="0"/>
+    </w:p>
     <w:p/>
     <w:p/>
     <w:p/>
@@ -144,8 +147,6 @@
         </w:rPr>
         <w:t>21</w:t>
       </w:r>
-      <w:bookmarkStart w:id="0" w:name="_GoBack"/>
-      <w:bookmarkEnd w:id="0"/>
       <w:r>
         <w:rPr>
           <w:b/>
@@ -385,12 +386,6 @@
             <w:noProof/>
             <w:webHidden/>
           </w:rPr>
-        </w:r>
-        <w:r>
-          <w:rPr>
-            <w:noProof/>
-            <w:webHidden/>
-          </w:rPr>
           <w:fldChar w:fldCharType="separate"/>
         </w:r>
         <w:r>
@@ -455,12 +450,6 @@
             <w:noProof/>
             <w:webHidden/>
           </w:rPr>
-        </w:r>
-        <w:r>
-          <w:rPr>
-            <w:noProof/>
-            <w:webHidden/>
-          </w:rPr>
           <w:fldChar w:fldCharType="separate"/>
         </w:r>
         <w:r>
@@ -541,12 +530,6 @@
             <w:noProof/>
             <w:webHidden/>
           </w:rPr>
-        </w:r>
-        <w:r>
-          <w:rPr>
-            <w:noProof/>
-            <w:webHidden/>
-          </w:rPr>
           <w:fldChar w:fldCharType="separate"/>
         </w:r>
         <w:r>
@@ -611,12 +594,6 @@
             <w:noProof/>
             <w:webHidden/>
           </w:rPr>
-        </w:r>
-        <w:r>
-          <w:rPr>
-            <w:noProof/>
-            <w:webHidden/>
-          </w:rPr>
           <w:fldChar w:fldCharType="separate"/>
         </w:r>
         <w:r>
@@ -681,12 +658,6 @@
             <w:noProof/>
             <w:webHidden/>
           </w:rPr>
-        </w:r>
-        <w:r>
-          <w:rPr>
-            <w:noProof/>
-            <w:webHidden/>
-          </w:rPr>
           <w:fldChar w:fldCharType="separate"/>
         </w:r>
         <w:r>
@@ -751,12 +722,6 @@
             <w:noProof/>
             <w:webHidden/>
           </w:rPr>
-        </w:r>
-        <w:r>
-          <w:rPr>
-            <w:noProof/>
-            <w:webHidden/>
-          </w:rPr>
           <w:fldChar w:fldCharType="separate"/>
         </w:r>
         <w:r>
@@ -821,12 +786,6 @@
             <w:noProof/>
             <w:webHidden/>
           </w:rPr>
-        </w:r>
-        <w:r>
-          <w:rPr>
-            <w:noProof/>
-            <w:webHidden/>
-          </w:rPr>
           <w:fldChar w:fldCharType="separate"/>
         </w:r>
         <w:r>
@@ -891,12 +850,6 @@
             <w:noProof/>
             <w:webHidden/>
           </w:rPr>
-        </w:r>
-        <w:r>
-          <w:rPr>
-            <w:noProof/>
-            <w:webHidden/>
-          </w:rPr>
           <w:fldChar w:fldCharType="separate"/>
         </w:r>
         <w:r>
@@ -961,12 +914,6 @@
             <w:noProof/>
             <w:webHidden/>
           </w:rPr>
-        </w:r>
-        <w:r>
-          <w:rPr>
-            <w:noProof/>
-            <w:webHidden/>
-          </w:rPr>
           <w:fldChar w:fldCharType="separate"/>
         </w:r>
         <w:r>
@@ -1047,12 +994,6 @@
             <w:noProof/>
             <w:webHidden/>
           </w:rPr>
-        </w:r>
-        <w:r>
-          <w:rPr>
-            <w:noProof/>
-            <w:webHidden/>
-          </w:rPr>
           <w:fldChar w:fldCharType="separate"/>
         </w:r>
         <w:r>
@@ -1117,12 +1058,6 @@
             <w:noProof/>
             <w:webHidden/>
           </w:rPr>
-        </w:r>
-        <w:r>
-          <w:rPr>
-            <w:noProof/>
-            <w:webHidden/>
-          </w:rPr>
           <w:fldChar w:fldCharType="separate"/>
         </w:r>
         <w:r>
@@ -1187,12 +1122,6 @@
             <w:noProof/>
             <w:webHidden/>
           </w:rPr>
-        </w:r>
-        <w:r>
-          <w:rPr>
-            <w:noProof/>
-            <w:webHidden/>
-          </w:rPr>
           <w:fldChar w:fldCharType="separate"/>
         </w:r>
         <w:r>
@@ -1257,12 +1186,6 @@
             <w:noProof/>
             <w:webHidden/>
           </w:rPr>
-        </w:r>
-        <w:r>
-          <w:rPr>
-            <w:noProof/>
-            <w:webHidden/>
-          </w:rPr>
           <w:fldChar w:fldCharType="separate"/>
         </w:r>
         <w:r>
@@ -1343,12 +1266,6 @@
             <w:noProof/>
             <w:webHidden/>
           </w:rPr>
-        </w:r>
-        <w:r>
-          <w:rPr>
-            <w:noProof/>
-            <w:webHidden/>
-          </w:rPr>
           <w:fldChar w:fldCharType="separate"/>
         </w:r>
         <w:r>
@@ -1413,12 +1330,6 @@
             <w:noProof/>
             <w:webHidden/>
           </w:rPr>
-        </w:r>
-        <w:r>
-          <w:rPr>
-            <w:noProof/>
-            <w:webHidden/>
-          </w:rPr>
           <w:fldChar w:fldCharType="separate"/>
         </w:r>
         <w:r>
@@ -1483,12 +1394,6 @@
             <w:noProof/>
             <w:webHidden/>
           </w:rPr>
-        </w:r>
-        <w:r>
-          <w:rPr>
-            <w:noProof/>
-            <w:webHidden/>
-          </w:rPr>
           <w:fldChar w:fldCharType="separate"/>
         </w:r>
         <w:r>
@@ -1553,12 +1458,6 @@
             <w:noProof/>
             <w:webHidden/>
           </w:rPr>
-        </w:r>
-        <w:r>
-          <w:rPr>
-            <w:noProof/>
-            <w:webHidden/>
-          </w:rPr>
           <w:fldChar w:fldCharType="separate"/>
         </w:r>
         <w:r>
@@ -1617,12 +1516,6 @@
             <w:webHidden/>
           </w:rPr>
           <w:instrText xml:space="preserve"> PAGEREF _Toc59101918 \h </w:instrText>
-        </w:r>
-        <w:r>
-          <w:rPr>
-            <w:noProof/>
-            <w:webHidden/>
-          </w:rPr>
         </w:r>
         <w:r>
           <w:rPr>
@@ -1799,12 +1692,28 @@
     </w:p>
     <w:p>
       <w:r>
-        <w:t>Игровой процесс поделён на сессии длиной от 2 недель до 3 месяцев. Конечная цель каждой сессии – накопить максимальное количество золото на счетах игрока. Победитель сессии определяется в конце сессии по количеству золота на счетах игрока. После каждой сессии мир претерпевает полный вайп.</w:t>
-      </w:r>
-    </w:p>
-    <w:p>
-      <w:r>
-        <w:t>Также в ходе сессии возможны уникальные и не уникальные события, влияющие на баланс отраслей, регионов и торговых стратегий. Таким образом, стратегия, основанная на одном ресурсе или товаре может принести победу в одной сессии, но проиграть в другой.</w:t>
+        <w:t xml:space="preserve">Игровой процесс поделён на сессии длиной от 2 недель до 3 месяцев. Конечная цель каждой сессии – накопить максимальное количество золото на счетах игрока. Победитель сессии определяется в конце сессии по количеству золота на счетах игрока. После каждой сессии мир претерпевает полный </w:t>
+      </w:r>
+      <w:proofErr w:type="spellStart"/>
+      <w:r>
+        <w:t>вайп</w:t>
+      </w:r>
+      <w:proofErr w:type="spellEnd"/>
+      <w:r>
+        <w:t>.</w:t>
+      </w:r>
+    </w:p>
+    <w:p>
+      <w:r>
+        <w:t xml:space="preserve">Также в ходе сессии возможны уникальные и не уникальные события, влияющие на баланс отраслей, регионов и торговых стратегий. Таким образом, стратегия, основанная на одном ресурсе или </w:t>
+      </w:r>
+      <w:proofErr w:type="gramStart"/>
+      <w:r>
+        <w:t>товаре</w:t>
+      </w:r>
+      <w:proofErr w:type="gramEnd"/>
+      <w:r>
+        <w:t xml:space="preserve"> может принести победу в одной сессии, но проиграть в другой.</w:t>
       </w:r>
     </w:p>
     <w:p/>
@@ -1992,8 +1901,16 @@
           <w:rPr>
             <w:rStyle w:val="a8"/>
           </w:rPr>
-          <w:t>ссылка-инвайт</w:t>
-        </w:r>
+          <w:t>ссылка-</w:t>
+        </w:r>
+        <w:proofErr w:type="spellStart"/>
+        <w:r>
+          <w:rPr>
+            <w:rStyle w:val="a8"/>
+          </w:rPr>
+          <w:t>инвайт</w:t>
+        </w:r>
+        <w:proofErr w:type="spellEnd"/>
       </w:hyperlink>
       <w:r>
         <w:t>.</w:t>
@@ -2202,7 +2119,15 @@
         <w:t xml:space="preserve">Рецепт </w:t>
       </w:r>
       <w:r>
-        <w:t>– условная сущность игры, отражающая возможный вариант переработки одного выда товаров в другой. При этом задействуются рабочие мануфактуры, сырье и инструменты. Рецепты также отличаются необходимым количеством рабочих для одного повтора рецепта.</w:t>
+        <w:t xml:space="preserve">– условная сущность игры, отражающая возможный вариант переработки одного </w:t>
+      </w:r>
+      <w:proofErr w:type="spellStart"/>
+      <w:r>
+        <w:t>выда</w:t>
+      </w:r>
+      <w:proofErr w:type="spellEnd"/>
+      <w:r>
+        <w:t xml:space="preserve"> товаров в другой. При этом задействуются рабочие мануфактуры, сырье и инструменты. Рецепты также отличаются необходимым количеством рабочих для одного повтора рецепта.</w:t>
       </w:r>
       <w:r>
         <w:t xml:space="preserve"> Список рецептов не является предметом настоящего руководства и представлен на странице «Рецепты» игры (рисунок 3.1).</w:t>
@@ -6000,7 +5925,7 @@
 </file>
 
 <file path=customXml/itemProps1.xml><?xml version="1.0" encoding="utf-8"?>
-<ds:datastoreItem xmlns:ds="http://schemas.openxmlformats.org/officeDocument/2006/customXml" ds:itemID="{D93BEFC7-7639-47D6-A18D-7095A6A00915}">
+<ds:datastoreItem xmlns:ds="http://schemas.openxmlformats.org/officeDocument/2006/customXml" ds:itemID="{958BC9AE-4FDA-4338-AD5A-4AAF43D48B2F}">
   <ds:schemaRefs>
     <ds:schemaRef ds:uri="http://schemas.openxmlformats.org/officeDocument/2006/bibliography"/>
   </ds:schemaRefs>

</xml_diff>